<commit_message>
Fix timezone handling for all-day events, update deploy config
</commit_message>
<xml_diff>
--- a/templates_processed/Motion_for_Continuance_Municipal.docx
+++ b/templates_processed/Motion_for_Continuance_Municipal.docx
@@ -1964,6 +1964,18 @@
     </w:p>
     <w:p>
       <w:pPr>
+        <w:ind w:firstLine="0"/>
+        <w:jc w:val="right"/>
+        <w:rPr>
+          <w:i/>
+          <w:iCs/>
+          <w:sz w:val="26"/>
+          <w:szCs w:val="26"/>
+        </w:rPr>
+      </w:pPr>
+    </w:p>
+    <w:p>
+      <w:pPr>
         <w:ind w:left="2880" w:firstLine="720"/>
         <w:jc w:val="center"/>
         <w:rPr>
@@ -1979,7 +1991,7 @@
           <w:szCs w:val="26"/>
           <w:u w:val="single"/>
         </w:rPr>
-        <w:t>/s/</w:t>
+        <w:t>/</w:t>
       </w:r>
       <w:r>
         <w:rPr>
@@ -1989,7 +2001,29 @@
           <w:szCs w:val="26"/>
           <w:u w:val="single"/>
         </w:rPr>
-        <w:t>{{drafter}</w:t>
+        <w:t>{{</w:t>
+      </w:r>
+      <w:proofErr w:type="spellStart"/>
+      <w:r>
+        <w:rPr>
+          <w:i/>
+          <w:iCs/>
+          <w:sz w:val="26"/>
+          <w:szCs w:val="26"/>
+          <w:u w:val="single"/>
+        </w:rPr>
+        <w:t>drafted_by</w:t>
+      </w:r>
+      <w:proofErr w:type="spellEnd"/>
+      <w:r>
+        <w:rPr>
+          <w:i/>
+          <w:iCs/>
+          <w:sz w:val="26"/>
+          <w:szCs w:val="26"/>
+          <w:u w:val="single"/>
+        </w:rPr>
+        <w:t>}</w:t>
       </w:r>
       <w:bookmarkEnd w:id="0"/>
       <w:r>

</xml_diff>